<commit_message>
Updated code and research paper
</commit_message>
<xml_diff>
--- a/Abstract.docx
+++ b/Abstract.docx
@@ -244,6 +244,101 @@
           <w:szCs w:val="24"/>
           <w:lang w:eastAsia="en-IN"/>
         </w:rPr>
+        <w:t>Resume parsers are already standard in most mid- to large-sized companies and this trend will continue as the parsers become even more affordable.</w:t>
+      </w:r>
+    </w:p>
+    <w:p>
+      <w:pPr>
+        <w:shd w:val="clear" w:color="auto" w:fill="FFFFFF"/>
+        <w:spacing w:after="150" w:line="240" w:lineRule="auto"/>
+        <w:ind w:left="720" w:firstLine="720"/>
+        <w:jc w:val="both"/>
+        <w:rPr>
+          <w:rFonts w:ascii="Roboto" w:eastAsia="Times New Roman" w:hAnsi="Roboto" w:cs="Times New Roman"/>
+          <w:color w:val="333333"/>
+          <w:sz w:val="24"/>
+          <w:szCs w:val="24"/>
+          <w:lang w:eastAsia="en-IN"/>
+        </w:rPr>
+      </w:pPr>
+      <w:r>
+        <w:rPr>
+          <w:rFonts w:ascii="Roboto" w:eastAsia="Times New Roman" w:hAnsi="Roboto" w:cs="Times New Roman"/>
+          <w:color w:val="333333"/>
+          <w:sz w:val="24"/>
+          <w:szCs w:val="24"/>
+          <w:lang w:eastAsia="en-IN"/>
+        </w:rPr>
+        <w:t>A qualified candidate's resume can be ignored if it is not formatted the proper way or doesn't contain specific keywords or phrases. As Machine Learning and Natural Language Processing get better, so will the accuracy of resume parsers.</w:t>
+      </w:r>
+    </w:p>
+    <w:p>
+      <w:pPr>
+        <w:shd w:val="clear" w:color="auto" w:fill="FFFFFF"/>
+        <w:spacing w:after="150" w:line="240" w:lineRule="auto"/>
+        <w:ind w:left="720" w:firstLine="720"/>
+        <w:jc w:val="both"/>
+        <w:rPr>
+          <w:rFonts w:ascii="Roboto" w:eastAsia="Times New Roman" w:hAnsi="Roboto" w:cs="Times New Roman"/>
+          <w:color w:val="333333"/>
+          <w:sz w:val="24"/>
+          <w:szCs w:val="24"/>
+          <w:lang w:eastAsia="en-IN"/>
+        </w:rPr>
+      </w:pPr>
+      <w:r>
+        <w:rPr>
+          <w:rFonts w:ascii="Roboto" w:eastAsia="Times New Roman" w:hAnsi="Roboto" w:cs="Times New Roman"/>
+          <w:color w:val="333333"/>
+          <w:sz w:val="24"/>
+          <w:szCs w:val="24"/>
+          <w:lang w:eastAsia="en-IN"/>
+        </w:rPr>
+        <w:t>One</w:t>
+      </w:r>
+      <w:r>
+        <w:rPr>
+          <w:rFonts w:ascii="Roboto" w:eastAsia="Times New Roman" w:hAnsi="Roboto" w:cs="Times New Roman"/>
+          <w:color w:val="333333"/>
+          <w:sz w:val="24"/>
+          <w:szCs w:val="24"/>
+          <w:lang w:eastAsia="en-IN"/>
+        </w:rPr>
+        <w:t xml:space="preserve"> </w:t>
+      </w:r>
+      <w:r>
+        <w:rPr>
+          <w:rFonts w:ascii="Roboto" w:eastAsia="Times New Roman" w:hAnsi="Roboto" w:cs="Times New Roman"/>
+          <w:color w:val="333333"/>
+          <w:sz w:val="24"/>
+          <w:szCs w:val="24"/>
+          <w:lang w:eastAsia="en-IN"/>
+        </w:rPr>
+        <w:t xml:space="preserve">of the areas resume parsing software is working on expanding into is performing contextual analysis on the information in the resume rather than purely extracting it. One employee at a parsing company said “a parser needs to classify data, enrich it with knowledge from other sources, normalize data so it can be used for analysis and allow for better searching.” </w:t>
+      </w:r>
+    </w:p>
+    <w:p>
+      <w:pPr>
+        <w:shd w:val="clear" w:color="auto" w:fill="FFFFFF"/>
+        <w:spacing w:after="150" w:line="240" w:lineRule="auto"/>
+        <w:ind w:left="720" w:firstLine="720"/>
+        <w:jc w:val="both"/>
+        <w:rPr>
+          <w:rFonts w:ascii="Roboto" w:eastAsia="Times New Roman" w:hAnsi="Roboto" w:cs="Times New Roman"/>
+          <w:color w:val="333333"/>
+          <w:sz w:val="24"/>
+          <w:szCs w:val="24"/>
+          <w:lang w:eastAsia="en-IN"/>
+        </w:rPr>
+      </w:pPr>
+      <w:r>
+        <w:rPr>
+          <w:rFonts w:ascii="Roboto" w:eastAsia="Times New Roman" w:hAnsi="Roboto" w:cs="Times New Roman"/>
+          <w:color w:val="333333"/>
+          <w:sz w:val="24"/>
+          <w:szCs w:val="24"/>
+          <w:lang w:eastAsia="en-IN"/>
+        </w:rPr>
         <w:t xml:space="preserve">This entire system is based on The </w:t>
       </w:r>
       <w:r>
@@ -458,6 +553,7 @@
           <w:szCs w:val="24"/>
           <w:lang w:eastAsia="en-IN"/>
         </w:rPr>
+        <w:lastRenderedPageBreak/>
         <w:t>NLTK is a leading platform for building Python programs to work with human language data. It provides easy-to-use interfaces to over 50 corpora and lexical resources such as WordNet, along with a suite of text processing libraries for classification, tokenization, stemming, tagging, parsing, and semantic reasoning, wrappers for industrial-strength NLP libraries, and an active discussion forum.</w:t>
       </w:r>
     </w:p>
@@ -556,18 +652,7 @@
           <w:szCs w:val="24"/>
           <w:lang w:eastAsia="en-IN"/>
         </w:rPr>
-        <w:t xml:space="preserve">N-grams analyses are often used to see which words often show up together. An n-gram is a contiguous sequence of n items from a given sample </w:t>
-      </w:r>
-      <w:r>
-        <w:rPr>
-          <w:rFonts w:ascii="Roboto" w:eastAsia="Times New Roman" w:hAnsi="Roboto" w:cs="Times New Roman"/>
-          <w:color w:val="333333"/>
-          <w:sz w:val="24"/>
-          <w:szCs w:val="24"/>
-          <w:lang w:eastAsia="en-IN"/>
-        </w:rPr>
-        <w:lastRenderedPageBreak/>
-        <w:t>of text or speech.</w:t>
+        <w:t>N-grams analyses are often used to see which words often show up together. An n-gram is a contiguous sequence of n items from a given sample of text or speech.</w:t>
       </w:r>
       <w:r>
         <w:rPr>
@@ -675,11 +760,49 @@
         </w:rPr>
         <w:t xml:space="preserve"> to the list. For example, here we added the word “though”</w:t>
       </w:r>
+    </w:p>
+    <w:p>
+      <w:pPr>
+        <w:shd w:val="clear" w:color="auto" w:fill="FFFFFF"/>
+        <w:spacing w:after="150" w:line="240" w:lineRule="auto"/>
+        <w:ind w:left="720"/>
+        <w:jc w:val="both"/>
+        <w:rPr>
+          <w:rFonts w:ascii="Roboto" w:eastAsia="Times New Roman" w:hAnsi="Roboto" w:cs="Times New Roman"/>
+          <w:i/>
+          <w:iCs/>
+          <w:color w:val="333333"/>
+          <w:sz w:val="24"/>
+          <w:szCs w:val="24"/>
+          <w:lang w:eastAsia="en-IN"/>
+        </w:rPr>
+      </w:pPr>
+    </w:p>
+    <w:p>
+      <w:pPr>
+        <w:shd w:val="clear" w:color="auto" w:fill="FFFFFF"/>
+        <w:spacing w:after="150" w:line="240" w:lineRule="auto"/>
+        <w:ind w:left="720"/>
+        <w:jc w:val="both"/>
+        <w:rPr>
+          <w:rFonts w:ascii="Roboto" w:eastAsia="Times New Roman" w:hAnsi="Roboto" w:cs="Times New Roman"/>
+          <w:color w:val="333333"/>
+          <w:sz w:val="24"/>
+          <w:szCs w:val="24"/>
+          <w:lang w:eastAsia="en-IN"/>
+        </w:rPr>
+      </w:pPr>
     </w:p>
     <w:p/>
     <w:sectPr>
       <w:pgSz w:w="11906" w:h="16838"/>
       <w:pgMar w:top="1440" w:right="1440" w:bottom="1440" w:left="1440" w:header="708" w:footer="708" w:gutter="0"/>
+      <w:pgBorders w:offsetFrom="page">
+        <w:top w:val="single" w:sz="4" w:space="24" w:color="auto"/>
+        <w:left w:val="single" w:sz="4" w:space="24" w:color="auto"/>
+        <w:bottom w:val="single" w:sz="4" w:space="24" w:color="auto"/>
+        <w:right w:val="single" w:sz="4" w:space="24" w:color="auto"/>
+      </w:pgBorders>
       <w:cols w:space="708"/>
       <w:docGrid w:linePitch="360"/>
     </w:sectPr>

</xml_diff>